<commit_message>
update 'Readme File_Hasso-Matawie.docx' file
</commit_message>
<xml_diff>
--- a/Readme File_Hasso-Matawie.docx
+++ b/Readme File_Hasso-Matawie.docx
@@ -2101,15 +2101,61 @@
         <w:lastRenderedPageBreak/>
         <w:t>Netbeans Projects on GitHub</w:t>
       </w:r>
-    </w:p>
-    <w:p>
-      <w:pPr>
+      <w:r>
         <w:rPr>
           <w:b/>
         </w:rPr>
-      </w:pPr>
+        <w:t>—Screen shot</w:t>
+      </w:r>
       <w:bookmarkStart w:id="0" w:name="_GoBack"/>
       <w:bookmarkEnd w:id="0"/>
+    </w:p>
+    <w:p>
+      <w:pPr>
+        <w:rPr>
+          <w:b/>
+        </w:rPr>
+      </w:pPr>
+      <w:r>
+        <w:rPr>
+          <w:noProof/>
+        </w:rPr>
+        <w:drawing>
+          <wp:inline distT="0" distB="0" distL="0" distR="0" wp14:anchorId="19CCFAC9" wp14:editId="11C029A3">
+            <wp:extent cx="6703720" cy="6400800"/>
+            <wp:effectExtent l="0" t="0" r="1905" b="0"/>
+            <wp:docPr id="8" name="Picture 8"/>
+            <wp:cNvGraphicFramePr>
+              <a:graphicFrameLocks xmlns:a="http://schemas.openxmlformats.org/drawingml/2006/main" noChangeAspect="1"/>
+            </wp:cNvGraphicFramePr>
+            <a:graphic xmlns:a="http://schemas.openxmlformats.org/drawingml/2006/main">
+              <a:graphicData uri="http://schemas.openxmlformats.org/drawingml/2006/picture">
+                <pic:pic xmlns:pic="http://schemas.openxmlformats.org/drawingml/2006/picture">
+                  <pic:nvPicPr>
+                    <pic:cNvPr id="1" name=""/>
+                    <pic:cNvPicPr/>
+                  </pic:nvPicPr>
+                  <pic:blipFill>
+                    <a:blip r:embed="rId12"/>
+                    <a:stretch>
+                      <a:fillRect/>
+                    </a:stretch>
+                  </pic:blipFill>
+                  <pic:spPr>
+                    <a:xfrm>
+                      <a:off x="0" y="0"/>
+                      <a:ext cx="6722782" cy="6419001"/>
+                    </a:xfrm>
+                    <a:prstGeom prst="rect">
+                      <a:avLst/>
+                    </a:prstGeom>
+                  </pic:spPr>
+                </pic:pic>
+              </a:graphicData>
+            </a:graphic>
+          </wp:inline>
+        </w:drawing>
+      </w:r>
     </w:p>
     <w:p/>
     <w:sectPr>

</xml_diff>